<commit_message>
- dokončeno parsování šablony - přidána podpora pro definici vzhledu seznamů - přidán další test na seznamy - upraveno generování
</commit_message>
<xml_diff>
--- a/ExporterFactory/testFiles/WordFactory/complexFile.docx
+++ b/ExporterFactory/testFiles/WordFactory/complexFile.docx
@@ -91,11 +91,118 @@
       </w:r>
     </w:p>
     <w:sectPr>
+      <w:headerReference w:type="default" r:id="rId2"/>
+      <w:footerReference w:type="default" r:id="rId3"/>
       <w:pgSz w:h="15840" w:w="12240"/>
       <w:pgMar w:gutter="0" w:footer="708" w:header="708" w:left="1440" w:bottom="1440" w:right="1440" w:top="1440"/>
     </w:sectPr>
   </w:body>
 </w:document>
+</file>
+
+<file path=word/footer.xml><?xml version="1.0" encoding="utf-8"?>
+<w:ftr xmlns:w="http://schemas.openxmlformats.org/wordprocessingml/2006/main" xmlns:r="http://schemas.openxmlformats.org/officeDocument/2006/relationships" xmlns:m="http://schemas.openxmlformats.org/officeDocument/2006/math" xmlns:wp="http://schemas.openxmlformats.org/drawingml/2006/wordprocessingDrawing" xmlns:a="http://schemas.openxmlformats.org/drawingml/2006/main" xmlns:pkg="http://schemas.microsoft.com/office/2006/xmlPackage" xmlns:ns7="http://schemas.openxmlformats.org/schemaLibrary/2006/main" xmlns:ns8="http://schemas.openxmlformats.org/drawingml/2006/chart" xmlns:ns9="http://schemas.openxmlformats.org/drawingml/2006/chartDrawing" xmlns:ns10="http://schemas.openxmlformats.org/drawingml/2006/diagram" xmlns:pic="http://schemas.openxmlformats.org/drawingml/2006/picture" xmlns:ns12="http://schemas.openxmlformats.org/drawingml/2006/spreadsheetDrawing" xmlns:o="urn:schemas-microsoft-com:office:office" xmlns:v="urn:schemas-microsoft-com:vml" xmlns:ns15="http://opendope.org/xpaths" xmlns:ns16="http://opendope.org/conditions" xmlns:ns17="http://opendope.org/questions" xmlns:ns18="http://opendope.org/components" xmlns:ns19="http://schemas.openxmlformats.org/drawingml/2006/compatibility" xmlns:ns20="http://schemas.openxmlformats.org/drawingml/2006/lockedCanvas"/>
+</file>
+
+<file path=word/header.xml><?xml version="1.0" encoding="utf-8"?>
+<w:hdr xmlns:w="http://schemas.openxmlformats.org/wordprocessingml/2006/main" xmlns:r="http://schemas.openxmlformats.org/officeDocument/2006/relationships" xmlns:m="http://schemas.openxmlformats.org/officeDocument/2006/math" xmlns:wp="http://schemas.openxmlformats.org/drawingml/2006/wordprocessingDrawing" xmlns:a="http://schemas.openxmlformats.org/drawingml/2006/main" xmlns:pkg="http://schemas.microsoft.com/office/2006/xmlPackage" xmlns:ns7="http://schemas.openxmlformats.org/schemaLibrary/2006/main" xmlns:ns8="http://schemas.openxmlformats.org/drawingml/2006/chart" xmlns:ns9="http://schemas.openxmlformats.org/drawingml/2006/chartDrawing" xmlns:ns10="http://schemas.openxmlformats.org/drawingml/2006/diagram" xmlns:pic="http://schemas.openxmlformats.org/drawingml/2006/picture" xmlns:ns12="http://schemas.openxmlformats.org/drawingml/2006/spreadsheetDrawing" xmlns:o="urn:schemas-microsoft-com:office:office" xmlns:v="urn:schemas-microsoft-com:vml" xmlns:ns15="http://opendope.org/xpaths" xmlns:ns16="http://opendope.org/conditions" xmlns:ns17="http://opendope.org/questions" xmlns:ns18="http://opendope.org/components" xmlns:ns19="http://schemas.openxmlformats.org/drawingml/2006/compatibility" xmlns:ns20="http://schemas.openxmlformats.org/drawingml/2006/lockedCanvas"/>
+</file>
+
+<file path=word/numbering.xml><?xml version="1.0" encoding="utf-8"?>
+<w:numbering xmlns:w="http://schemas.openxmlformats.org/wordprocessingml/2006/main" xmlns:r="http://schemas.openxmlformats.org/officeDocument/2006/relationships" xmlns:m="http://schemas.openxmlformats.org/officeDocument/2006/math" xmlns:wp="http://schemas.openxmlformats.org/drawingml/2006/wordprocessingDrawing" xmlns:a="http://schemas.openxmlformats.org/drawingml/2006/main" xmlns:pkg="http://schemas.microsoft.com/office/2006/xmlPackage" xmlns:ns7="http://schemas.openxmlformats.org/schemaLibrary/2006/main" xmlns:ns8="http://schemas.openxmlformats.org/drawingml/2006/chart" xmlns:ns9="http://schemas.openxmlformats.org/drawingml/2006/chartDrawing" xmlns:ns10="http://schemas.openxmlformats.org/drawingml/2006/diagram" xmlns:pic="http://schemas.openxmlformats.org/drawingml/2006/picture" xmlns:ns12="http://schemas.openxmlformats.org/drawingml/2006/spreadsheetDrawing" xmlns:o="urn:schemas-microsoft-com:office:office" xmlns:v="urn:schemas-microsoft-com:vml" xmlns:ns15="http://opendope.org/xpaths" xmlns:ns16="http://opendope.org/conditions" xmlns:ns17="http://opendope.org/questions" xmlns:ns18="http://opendope.org/components" xmlns:ns19="http://schemas.openxmlformats.org/drawingml/2006/compatibility" xmlns:ns20="http://schemas.openxmlformats.org/drawingml/2006/lockedCanvas">
+  <w:abstractNum w:abstractNumId="0">
+    <w:lvl w:ilvl="0">
+      <w:start w:val="1"/>
+      <w:numFmt w:val="bullet"/>
+      <w:lvlText w:val=""/>
+      <w:lvlJc w:val="left"/>
+      <w:pPr>
+        <w:ind w:hanging="360" w:left="720"/>
+      </w:pPr>
+      <w:rPr>
+        <w:rFonts w:hAnsi="Symbol" w:ascii="Symbol" w:hint="default"/>
+      </w:rPr>
+    </w:lvl>
+    <w:lvl w:ilvl="1">
+      <w:start w:val="1"/>
+      <w:numFmt w:val="bullet"/>
+      <w:lvlText w:val="o"/>
+      <w:lvlJc w:val="left"/>
+      <w:pPr>
+        <w:ind w:hanging="360" w:left="1440"/>
+      </w:pPr>
+      <w:rPr>
+        <w:rFonts w:hAnsi="Courier New" w:ascii="Courier New" w:hint="default"/>
+      </w:rPr>
+    </w:lvl>
+    <w:lvl w:ilvl="2">
+      <w:start w:val="1"/>
+      <w:numFmt w:val="lowerRoman"/>
+      <w:lvlText w:val="%3)"/>
+      <w:lvlJc w:val="left"/>
+      <w:pPr>
+        <w:ind w:hanging="360" w:left="1080"/>
+      </w:pPr>
+    </w:lvl>
+    <w:lvl w:ilvl="3">
+      <w:start w:val="1"/>
+      <w:numFmt w:val="decimal"/>
+      <w:lvlText w:val="(%4)"/>
+      <w:lvlJc w:val="left"/>
+      <w:pPr>
+        <w:ind w:hanging="360" w:left="1440"/>
+      </w:pPr>
+    </w:lvl>
+    <w:lvl w:ilvl="4">
+      <w:start w:val="1"/>
+      <w:numFmt w:val="lowerLetter"/>
+      <w:lvlText w:val="(%5)"/>
+      <w:lvlJc w:val="left"/>
+      <w:pPr>
+        <w:ind w:hanging="360" w:left="1800"/>
+      </w:pPr>
+    </w:lvl>
+    <w:lvl w:ilvl="5">
+      <w:start w:val="1"/>
+      <w:numFmt w:val="lowerRoman"/>
+      <w:lvlText w:val="(%6)"/>
+      <w:lvlJc w:val="left"/>
+      <w:pPr>
+        <w:ind w:hanging="360" w:left="2160"/>
+      </w:pPr>
+    </w:lvl>
+    <w:lvl w:ilvl="6">
+      <w:start w:val="1"/>
+      <w:numFmt w:val="decimal"/>
+      <w:lvlText w:val="%7."/>
+      <w:lvlJc w:val="left"/>
+      <w:pPr>
+        <w:ind w:hanging="360" w:left="2520"/>
+      </w:pPr>
+    </w:lvl>
+    <w:lvl w:ilvl="7">
+      <w:start w:val="1"/>
+      <w:numFmt w:val="lowerLetter"/>
+      <w:lvlText w:val="%8."/>
+      <w:lvlJc w:val="left"/>
+      <w:pPr>
+        <w:ind w:hanging="360" w:left="2880"/>
+      </w:pPr>
+    </w:lvl>
+    <w:lvl w:ilvl="8">
+      <w:start w:val="1"/>
+      <w:numFmt w:val="lowerRoman"/>
+      <w:lvlText w:val="%9."/>
+      <w:lvlJc w:val="left"/>
+      <w:pPr>
+        <w:ind w:hanging="360" w:left="3240"/>
+      </w:pPr>
+    </w:lvl>
+  </w:abstractNum>
+  <w:num w:numId="1">
+    <w:abstractNumId w:val="0"/>
+  </w:num>
+</w:numbering>
 </file>
 
 <file path=word/styles.xml><?xml version="1.0" encoding="utf-8"?>

</xml_diff>